<commit_message>
removed the one-page requirement on training
</commit_message>
<xml_diff>
--- a/training/TrainingPlan/EATrainingPlan.docx
+++ b/training/TrainingPlan/EATrainingPlan.docx
@@ -2277,8 +2277,6 @@
         </w:rPr>
         <w:t>ention, we limit training to eight</w:t>
       </w:r>
-      <w:bookmarkStart w:id="4" w:name="_GoBack"/>
-      <w:bookmarkEnd w:id="4"/>
       <w:r>
         <w:rPr>
           <w:rFonts w:ascii="Arial" w:hAnsi="Arial" w:cs="Arial"/>
@@ -2698,7 +2696,27 @@
           <w:szCs w:val="22"/>
         </w:rPr>
         <w:lastRenderedPageBreak/>
-        <w:t>To select viable Candidate Architects, the Chief Enterprise Architect informs Department Leadership on the forthcoming Enterprise Architecture training program and requests nomination of Candidate Architects. Based on the required knowledge, skills and abilities, the Candidate Architects submits a one-page paper explaining why they feel qualified for EA training and what they plan to do with their new architecture skill. Department Leadership must commit to procuring the necessary tooling for each Candidate Architect and provide the candidate time for study and mentoring. Mentoring occurs based on department architecture needs - see</w:t>
+        <w:t>To select viable Candidate Architects, the Chief Enterprise Architect informs Department Leadership on the forthcoming Enterprise Architecture training program and requests nomination of Candidate Architects</w:t>
+      </w:r>
+      <w:r>
+        <w:rPr>
+          <w:rFonts w:ascii="Arial" w:hAnsi="Arial" w:cs="Arial"/>
+          <w:color w:val="000000"/>
+          <w:sz w:val="22"/>
+          <w:szCs w:val="22"/>
+        </w:rPr>
+        <w:t xml:space="preserve">. </w:t>
+      </w:r>
+      <w:bookmarkStart w:id="4" w:name="_GoBack"/>
+      <w:bookmarkEnd w:id="4"/>
+      <w:r>
+        <w:rPr>
+          <w:rFonts w:ascii="Arial" w:hAnsi="Arial" w:cs="Arial"/>
+          <w:color w:val="000000"/>
+          <w:sz w:val="22"/>
+          <w:szCs w:val="22"/>
+        </w:rPr>
+        <w:t>Department Leadership must commit to procuring the necessary tooling for each Candidate Architect and provide the candidate time for study and mentoring. Mentoring occurs based on department architecture needs - see</w:t>
       </w:r>
       <w:r>
         <w:rPr>
@@ -3999,7 +4017,6 @@
                 <w:rFonts w:ascii="Arial" w:hAnsi="Arial" w:cs="Arial"/>
                 <w:szCs w:val="20"/>
               </w:rPr>
-              <w:lastRenderedPageBreak/>
               <w:t>5</w:t>
             </w:r>
           </w:p>
@@ -4152,6 +4169,7 @@
                 <w:rFonts w:ascii="Arial" w:hAnsi="Arial" w:cs="Arial"/>
                 <w:szCs w:val="20"/>
               </w:rPr>
+              <w:lastRenderedPageBreak/>
               <w:t>7</w:t>
             </w:r>
           </w:p>
@@ -11543,7 +11561,7 @@
 </file>
 
 <file path=customXml/itemProps1.xml><?xml version="1.0" encoding="utf-8"?>
-<ds:datastoreItem xmlns:ds="http://schemas.openxmlformats.org/officeDocument/2006/customXml" ds:itemID="{05EF55A1-4C1D-4A1D-8A11-2ACE80B106F0}">
+<ds:datastoreItem xmlns:ds="http://schemas.openxmlformats.org/officeDocument/2006/customXml" ds:itemID="{2670DDAE-C599-4225-9F27-CF8819D3F841}">
   <ds:schemaRefs>
     <ds:schemaRef ds:uri="http://schemas.openxmlformats.org/officeDocument/2006/bibliography"/>
   </ds:schemaRefs>

</xml_diff>

<commit_message>
removed Rob from items
</commit_message>
<xml_diff>
--- a/training/TrainingPlan/EATrainingPlan.docx
+++ b/training/TrainingPlan/EATrainingPlan.docx
@@ -38,6 +38,7 @@
                 <w:sz w:val="22"/>
               </w:rPr>
             </w:pPr>
+            <w:bookmarkStart w:id="0" w:name="_GoBack"/>
             <w:r>
               <w:rPr>
                 <w:rFonts w:ascii="Arial" w:hAnsi="Arial" w:cs="Arial"/>
@@ -110,7 +111,8 @@
           <w:szCs w:val="22"/>
         </w:rPr>
       </w:pPr>
-      <w:bookmarkStart w:id="0" w:name="_Toc429487065"/>
+      <w:bookmarkStart w:id="1" w:name="_Toc429487065"/>
+      <w:bookmarkEnd w:id="0"/>
       <w:r>
         <w:rPr>
           <w:rFonts w:ascii="Arial" w:hAnsi="Arial" w:cs="Arial"/>
@@ -120,7 +122,7 @@
         </w:rPr>
         <w:t>City of Austin Enterprise Architecture Training Plan</w:t>
       </w:r>
-      <w:bookmarkEnd w:id="0"/>
+      <w:bookmarkEnd w:id="1"/>
     </w:p>
     <w:p>
       <w:pPr>
@@ -135,17 +137,9 @@
           <w:szCs w:val="20"/>
         </w:rPr>
       </w:pPr>
-      <w:hyperlink r:id="rId9" w:history="1">
-        <w:r>
-          <w:rPr>
-            <w:rStyle w:val="Hyperlink"/>
-            <w:rFonts w:ascii="Arial" w:hAnsi="Arial" w:cs="Arial"/>
-            <w:sz w:val="20"/>
-            <w:szCs w:val="20"/>
-          </w:rPr>
-          <w:t>Rob Byrd</w:t>
-        </w:r>
-      </w:hyperlink>
+      <w:r>
+        <w:t>Aaron Brown</w:t>
+      </w:r>
       <w:r>
         <w:rPr>
           <w:rFonts w:ascii="Arial" w:hAnsi="Arial" w:cs="Arial"/>
@@ -153,7 +147,25 @@
           <w:sz w:val="20"/>
           <w:szCs w:val="20"/>
         </w:rPr>
-        <w:t>, Corporate Chief Enterprise Architect</w:t>
+        <w:t xml:space="preserve"> </w:t>
+      </w:r>
+      <w:r>
+        <w:rPr>
+          <w:rFonts w:ascii="Arial" w:hAnsi="Arial" w:cs="Arial"/>
+          <w:color w:val="000000"/>
+          <w:sz w:val="20"/>
+          <w:szCs w:val="20"/>
+        </w:rPr>
+        <w:t>Senior</w:t>
+      </w:r>
+      <w:r>
+        <w:rPr>
+          <w:rFonts w:ascii="Arial" w:hAnsi="Arial" w:cs="Arial"/>
+          <w:color w:val="000000"/>
+          <w:sz w:val="20"/>
+          <w:szCs w:val="20"/>
+        </w:rPr>
+        <w:t xml:space="preserve"> Enterprise Architect</w:t>
       </w:r>
       <w:r>
         <w:rPr>
@@ -1461,7 +1473,7 @@
                           </pic:cNvPicPr>
                         </pic:nvPicPr>
                         <pic:blipFill>
-                          <a:blip r:embed="rId10">
+                          <a:blip r:embed="rId9">
                             <a:extLst>
                               <a:ext uri="{28A0092B-C50C-407E-A947-70E740481C1C}">
                                 <a14:useLocalDpi xmlns:a14="http://schemas.microsoft.com/office/drawing/2010/main" val="0"/>
@@ -1518,7 +1530,7 @@
           <w:szCs w:val="22"/>
         </w:rPr>
       </w:pPr>
-      <w:bookmarkStart w:id="1" w:name="_Toc429487066"/>
+      <w:bookmarkStart w:id="2" w:name="_Toc429487066"/>
       <w:r>
         <w:rPr>
           <w:rFonts w:ascii="Arial" w:hAnsi="Arial" w:cs="Arial"/>
@@ -1528,7 +1540,7 @@
         </w:rPr>
         <w:t>Enterprise Architecture Purpose and Value</w:t>
       </w:r>
-      <w:bookmarkEnd w:id="1"/>
+      <w:bookmarkEnd w:id="2"/>
     </w:p>
     <w:p>
       <w:pPr>
@@ -1617,7 +1629,7 @@
                           </pic:cNvPicPr>
                         </pic:nvPicPr>
                         <pic:blipFill>
-                          <a:blip r:embed="rId11">
+                          <a:blip r:embed="rId10">
                             <a:extLst>
                               <a:ext uri="{28A0092B-C50C-407E-A947-70E740481C1C}">
                                 <a14:useLocalDpi xmlns:a14="http://schemas.microsoft.com/office/drawing/2010/main" val="0"/>
@@ -1775,7 +1787,7 @@
         </w:rPr>
         <w:t> </w:t>
       </w:r>
-      <w:hyperlink r:id="rId12" w:tgtFrame="definitions" w:history="1">
+      <w:hyperlink r:id="rId11" w:tgtFrame="definitions" w:history="1">
         <w:r>
           <w:rPr>
             <w:rStyle w:val="Hyperlink"/>
@@ -1808,7 +1820,7 @@
           <w:szCs w:val="22"/>
         </w:rPr>
       </w:pPr>
-      <w:bookmarkStart w:id="2" w:name="_Toc429487067"/>
+      <w:bookmarkStart w:id="3" w:name="_Toc429487067"/>
       <w:r>
         <w:rPr>
           <w:rFonts w:ascii="Arial" w:hAnsi="Arial" w:cs="Arial"/>
@@ -1818,7 +1830,7 @@
         </w:rPr>
         <w:t>Student Preparation and Resource Needs</w:t>
       </w:r>
-      <w:bookmarkEnd w:id="2"/>
+      <w:bookmarkEnd w:id="3"/>
     </w:p>
     <w:p>
       <w:pPr>
@@ -1851,7 +1863,7 @@
         </w:rPr>
         <w:t> </w:t>
       </w:r>
-      <w:hyperlink r:id="rId13" w:anchor="rsa" w:tgtFrame="definitions" w:history="1">
+      <w:hyperlink r:id="rId12" w:anchor="rsa" w:tgtFrame="definitions" w:history="1">
         <w:r>
           <w:rPr>
             <w:rStyle w:val="Hyperlink"/>
@@ -1881,7 +1893,7 @@
         </w:rPr>
         <w:t xml:space="preserve">with the </w:t>
       </w:r>
-      <w:hyperlink r:id="rId14" w:anchor="upia" w:tgtFrame="definitions" w:history="1">
+      <w:hyperlink r:id="rId13" w:anchor="upia" w:tgtFrame="definitions" w:history="1">
         <w:r>
           <w:rPr>
             <w:rStyle w:val="Hyperlink"/>
@@ -1911,7 +1923,7 @@
         </w:rPr>
         <w:t> </w:t>
       </w:r>
-      <w:hyperlink r:id="rId15" w:anchor="addendum" w:history="1">
+      <w:hyperlink r:id="rId14" w:anchor="addendum" w:history="1">
         <w:r>
           <w:rPr>
             <w:rStyle w:val="Hyperlink"/>
@@ -1963,7 +1975,7 @@
         </w:rPr>
         <w:t> </w:t>
       </w:r>
-      <w:hyperlink r:id="rId16" w:anchor="addendum" w:history="1">
+      <w:hyperlink r:id="rId15" w:anchor="addendum" w:history="1">
         <w:r>
           <w:rPr>
             <w:rStyle w:val="Hyperlink"/>
@@ -2235,7 +2247,7 @@
           <w:szCs w:val="22"/>
         </w:rPr>
       </w:pPr>
-      <w:bookmarkStart w:id="3" w:name="_Toc429487068"/>
+      <w:bookmarkStart w:id="4" w:name="_Toc429487068"/>
       <w:r>
         <w:rPr>
           <w:rFonts w:ascii="Arial" w:hAnsi="Arial" w:cs="Arial"/>
@@ -2245,7 +2257,7 @@
         </w:rPr>
         <w:t>Identification of Candidate Architects</w:t>
       </w:r>
-      <w:bookmarkEnd w:id="3"/>
+      <w:bookmarkEnd w:id="4"/>
     </w:p>
     <w:p>
       <w:pPr>
@@ -2707,8 +2719,6 @@
         </w:rPr>
         <w:t xml:space="preserve">. </w:t>
       </w:r>
-      <w:bookmarkStart w:id="4" w:name="_GoBack"/>
-      <w:bookmarkEnd w:id="4"/>
       <w:r>
         <w:rPr>
           <w:rFonts w:ascii="Arial" w:hAnsi="Arial" w:cs="Arial"/>
@@ -2728,7 +2738,7 @@
         </w:rPr>
         <w:t> </w:t>
       </w:r>
-      <w:hyperlink r:id="rId17" w:anchor="mentorship" w:history="1">
+      <w:hyperlink r:id="rId16" w:anchor="mentorship" w:history="1">
         <w:r>
           <w:rPr>
             <w:rStyle w:val="Hyperlink"/>
@@ -3477,7 +3487,7 @@
               </w:rPr>
               <w:t> </w:t>
             </w:r>
-            <w:hyperlink r:id="rId18" w:anchor="caa" w:tgtFrame="definitions" w:history="1">
+            <w:hyperlink r:id="rId17" w:anchor="caa" w:tgtFrame="definitions" w:history="1">
               <w:r>
                 <w:rPr>
                   <w:rStyle w:val="Hyperlink"/>
@@ -6635,7 +6645,7 @@
         </w:rPr>
         <w:t> </w:t>
       </w:r>
-      <w:hyperlink r:id="rId19" w:history="1">
+      <w:hyperlink r:id="rId18" w:history="1">
         <w:r>
           <w:rPr>
             <w:rStyle w:val="Hyperlink"/>
@@ -6667,7 +6677,7 @@
         </w:rPr>
         <w:t> </w:t>
       </w:r>
-      <w:hyperlink r:id="rId20" w:anchor="interface" w:tgtFrame="definitions" w:history="1">
+      <w:hyperlink r:id="rId19" w:anchor="interface" w:tgtFrame="definitions" w:history="1">
         <w:r>
           <w:rPr>
             <w:rStyle w:val="Hyperlink"/>
@@ -6707,7 +6717,7 @@
         </w:rPr>
         <w:t> </w:t>
       </w:r>
-      <w:hyperlink r:id="rId21" w:history="1">
+      <w:hyperlink r:id="rId20" w:history="1">
         <w:r>
           <w:rPr>
             <w:rStyle w:val="Hyperlink"/>
@@ -6747,7 +6757,7 @@
         </w:rPr>
         <w:t> </w:t>
       </w:r>
-      <w:hyperlink r:id="rId22" w:anchor="information_element" w:tgtFrame="definitions" w:history="1">
+      <w:hyperlink r:id="rId21" w:anchor="information_element" w:tgtFrame="definitions" w:history="1">
         <w:r>
           <w:rPr>
             <w:rStyle w:val="Hyperlink"/>
@@ -6959,7 +6969,7 @@
         </w:rPr>
         <w:t> </w:t>
       </w:r>
-      <w:hyperlink r:id="rId23" w:anchor="subversion" w:history="1">
+      <w:hyperlink r:id="rId22" w:anchor="subversion" w:history="1">
         <w:r>
           <w:rPr>
             <w:rStyle w:val="Hyperlink"/>
@@ -9039,8 +9049,8 @@
       </w:pPr>
     </w:p>
     <w:sectPr>
-      <w:headerReference w:type="default" r:id="rId24"/>
-      <w:footerReference w:type="default" r:id="rId25"/>
+      <w:headerReference w:type="default" r:id="rId23"/>
+      <w:footerReference w:type="default" r:id="rId24"/>
       <w:pgSz w:w="12240" w:h="15840"/>
       <w:pgMar w:top="1080" w:right="1080" w:bottom="1080" w:left="1080" w:header="720" w:footer="720" w:gutter="0"/>
       <w:cols w:space="720"/>
@@ -9108,7 +9118,7 @@
           <w:rPr>
             <w:noProof/>
           </w:rPr>
-          <w:t>8</w:t>
+          <w:t>2</w:t>
         </w:r>
         <w:r>
           <w:rPr>
@@ -11561,7 +11571,7 @@
 </file>
 
 <file path=customXml/itemProps1.xml><?xml version="1.0" encoding="utf-8"?>
-<ds:datastoreItem xmlns:ds="http://schemas.openxmlformats.org/officeDocument/2006/customXml" ds:itemID="{2670DDAE-C599-4225-9F27-CF8819D3F841}">
+<ds:datastoreItem xmlns:ds="http://schemas.openxmlformats.org/officeDocument/2006/customXml" ds:itemID="{78E00581-DBA9-449C-BA9D-5A028AE32508}">
   <ds:schemaRefs>
     <ds:schemaRef ds:uri="http://schemas.openxmlformats.org/officeDocument/2006/bibliography"/>
   </ds:schemaRefs>

</xml_diff>